<commit_message>
📝 update Day03 & testUML
</commit_message>
<xml_diff>
--- a/docs/Day03.docx
+++ b/docs/Day03.docx
@@ -5,9 +5,10 @@
     <w:p>
       <w:pPr>
         <w:rPr>
-          <w:rFonts w:ascii="IBM Plex Sans KR Medium" w:eastAsia="IBM Plex Sans KR Medium" w:hAnsi="IBM Plex Sans KR Medium" w:cs="MS Gothic" w:hint="eastAsia"/>
+          <w:rFonts w:ascii="IBM Plex Sans KR Medium" w:eastAsia="IBM Plex Sans KR Medium" w:hAnsi="IBM Plex Sans KR Medium" w:cs="MS Gothic"/>
           <w:b/>
           <w:bCs/>
+          <w:color w:val="ED7D31" w:themeColor="accent2"/>
           <w:sz w:val="22"/>
         </w:rPr>
       </w:pPr>
@@ -52,6 +53,7 @@
           <w:rFonts w:ascii="IBM Plex Sans KR Medium" w:eastAsia="IBM Plex Sans KR Medium" w:hAnsi="IBM Plex Sans KR Medium" w:cs="MS Gothic" w:hint="eastAsia"/>
           <w:b/>
           <w:bCs/>
+          <w:color w:val="ED7D31" w:themeColor="accent2"/>
           <w:sz w:val="22"/>
         </w:rPr>
         <w:t>디버깅 중요!</w:t>
@@ -1088,7 +1090,7 @@
         </w:numPr>
         <w:ind w:leftChars="0"/>
         <w:rPr>
-          <w:rFonts w:ascii="IBM Plex Sans KR Medium" w:eastAsia="IBM Plex Sans KR Medium" w:hAnsi="IBM Plex Sans KR Medium" w:cs="MS Gothic" w:hint="eastAsia"/>
+          <w:rFonts w:ascii="IBM Plex Sans KR Medium" w:eastAsia="IBM Plex Sans KR Medium" w:hAnsi="IBM Plex Sans KR Medium" w:cs="MS Gothic"/>
           <w:szCs w:val="20"/>
         </w:rPr>
       </w:pPr>

</xml_diff>